<commit_message>
u assess pub checklist
</commit_message>
<xml_diff>
--- a/pdf/guidelines/assessment-publication-checklist.docx
+++ b/pdf/guidelines/assessment-publication-checklist.docx
@@ -152,7 +152,13 @@
         <w:t xml:space="preserve"> (UVC) website. Once an assessment and corresponding essay are ready for publication, the</w:t>
       </w:r>
       <w:r>
-        <w:t xml:space="preserve"> assessment author, in consultation with the</w:t>
+        <w:t xml:space="preserve"> assessment </w:t>
+      </w:r>
+      <w:r>
+        <w:t>developer</w:t>
+      </w:r>
+      <w:r>
+        <w:t>, in consultation with the</w:t>
       </w:r>
       <w:r>
         <w:t xml:space="preserve"> UVC assessment guide</w:t>
@@ -1144,21 +1150,7 @@
             <w:color w:val="0563C1"/>
             <w:u w:val="single"/>
           </w:rPr>
-          <w:t xml:space="preserve">House Style for Site Text </w:t>
-        </w:r>
-        <w:r>
-          <w:rPr>
-            <w:color w:val="0563C1"/>
-            <w:u w:val="single"/>
-          </w:rPr>
-          <w:t>a</w:t>
-        </w:r>
-        <w:r>
-          <w:rPr>
-            <w:color w:val="0563C1"/>
-            <w:u w:val="single"/>
-          </w:rPr>
-          <w:t>nd Zotero Entries</w:t>
+          <w:t>House Style for Site Text and Zotero Entries</w:t>
         </w:r>
       </w:hyperlink>
       <w:r>
@@ -1405,7 +1397,7 @@
         <w:rPr>
           <w:color w:val="000000"/>
         </w:rPr>
-        <w:t>[</w:t>
+        <w:t>(</w:t>
       </w:r>
       <w:r>
         <w:rPr>
@@ -1417,7 +1409,7 @@
         <w:rPr>
           <w:color w:val="000000"/>
         </w:rPr>
-        <w:t>]</w:t>
+        <w:t>)</w:t>
       </w:r>
       <w:r>
         <w:rPr>

</xml_diff>